<commit_message>
Add fales for lab05
</commit_message>
<xml_diff>
--- a/labs/lab05/report/report.docx
+++ b/labs/lab05/report/report.docx
@@ -7,31 +7,31 @@
         <w:pStyle w:val="Title"/>
       </w:pPr>
       <w:r>
-        <w:t xml:space="preserve">Шаблон</w:t>
+        <w:t xml:space="preserve">Отчёт</w:t>
       </w:r>
       <w:r>
         <w:t xml:space="preserve"> </w:t>
       </w:r>
       <w:r>
-        <w:t xml:space="preserve">отчёта</w:t>
+        <w:t xml:space="preserve">по</w:t>
       </w:r>
       <w:r>
         <w:t xml:space="preserve"> </w:t>
       </w:r>
       <w:r>
-        <w:t xml:space="preserve">по</w:t>
+        <w:t xml:space="preserve">лабораторной</w:t>
       </w:r>
       <w:r>
         <w:t xml:space="preserve"> </w:t>
       </w:r>
       <w:r>
-        <w:t xml:space="preserve">лабораторной</w:t>
+        <w:t xml:space="preserve">работе</w:t>
       </w:r>
       <w:r>
         <w:t xml:space="preserve"> </w:t>
       </w:r>
       <w:r>
-        <w:t xml:space="preserve">работе</w:t>
+        <w:t xml:space="preserve">№5.</w:t>
       </w:r>
     </w:p>
     <w:p>
@@ -39,13 +39,19 @@
         <w:pStyle w:val="Subtitle"/>
       </w:pPr>
       <w:r>
-        <w:t xml:space="preserve">Простейший</w:t>
+        <w:t xml:space="preserve">Дисциплина:</w:t>
       </w:r>
       <w:r>
         <w:t xml:space="preserve"> </w:t>
       </w:r>
       <w:r>
-        <w:t xml:space="preserve">вариант</w:t>
+        <w:t xml:space="preserve">архитектура</w:t>
+      </w:r>
+      <w:r>
+        <w:t xml:space="preserve"> </w:t>
+      </w:r>
+      <w:r>
+        <w:t xml:space="preserve">компьютера</w:t>
       </w:r>
     </w:p>
     <w:p>
@@ -53,19 +59,19 @@
         <w:pStyle w:val="Author"/>
       </w:pPr>
       <w:r>
-        <w:t xml:space="preserve">Дмитрий</w:t>
+        <w:t xml:space="preserve">Тимофеева</w:t>
       </w:r>
       <w:r>
         <w:t xml:space="preserve"> </w:t>
       </w:r>
       <w:r>
-        <w:t xml:space="preserve">Сергеевич</w:t>
+        <w:t xml:space="preserve">Екатерина</w:t>
       </w:r>
       <w:r>
         <w:t xml:space="preserve"> </w:t>
       </w:r>
       <w:r>
-        <w:t xml:space="preserve">Кулябов</w:t>
+        <w:t xml:space="preserve">Николаевна</w:t>
       </w:r>
     </w:p>
     <w:sdt>
@@ -117,45 +123,13 @@
         <w:pStyle w:val="FirstParagraph"/>
       </w:pPr>
       <w:r>
-        <w:t xml:space="preserve">Здесь приводится формулировка цели лабораторной работы. Формулировки</w:t>
+        <w:t xml:space="preserve">Освоение процедуры компиляции и сборки программ, написанных на ассем-</w:t>
       </w:r>
       <w:r>
         <w:t xml:space="preserve"> </w:t>
       </w:r>
       <w:r>
-        <w:t xml:space="preserve">цели для каждой лабораторной работы приведены в методических</w:t>
-      </w:r>
-      <w:r>
-        <w:t xml:space="preserve"> </w:t>
-      </w:r>
-      <w:r>
-        <w:t xml:space="preserve">указаниях.</w:t>
-      </w:r>
-    </w:p>
-    <w:p>
-      <w:pPr>
-        <w:pStyle w:val="BodyText"/>
-      </w:pPr>
-      <w:r>
-        <w:t xml:space="preserve">Цель данного шаблона — максимально упростить подготовку отчётов по</w:t>
-      </w:r>
-      <w:r>
-        <w:t xml:space="preserve"> </w:t>
-      </w:r>
-      <w:r>
-        <w:t xml:space="preserve">лабораторным работам. Модифицируя данный шаблон, студенты смогут без</w:t>
-      </w:r>
-      <w:r>
-        <w:t xml:space="preserve"> </w:t>
-      </w:r>
-      <w:r>
-        <w:t xml:space="preserve">труда подготовить отчёт по лабораторным работам, а также познакомиться</w:t>
-      </w:r>
-      <w:r>
-        <w:t xml:space="preserve"> </w:t>
-      </w:r>
-      <w:r>
-        <w:t xml:space="preserve">с основными возможностями разметки Markdown.</w:t>
+        <w:t xml:space="preserve">блере NASM.</w:t>
       </w:r>
     </w:p>
     <w:bookmarkEnd w:id="20"/>
@@ -179,20 +153,72 @@
     </w:p>
     <w:p>
       <w:pPr>
-        <w:pStyle w:val="FirstParagraph"/>
-      </w:pPr>
-      <w:r>
-        <w:t xml:space="preserve">Здесь приводится описание задания в соответствии с рекомендациями</w:t>
-      </w:r>
-      <w:r>
-        <w:t xml:space="preserve"> </w:t>
-      </w:r>
-      <w:r>
-        <w:t xml:space="preserve">методического пособия и выданным вариантом.</w:t>
+        <w:numPr>
+          <w:ilvl w:val="0"/>
+          <w:numId w:val="1001"/>
+        </w:numPr>
+      </w:pPr>
+      <w:r>
+        <w:t xml:space="preserve">Создание программы Hello world!</w:t>
+      </w:r>
+    </w:p>
+    <w:p>
+      <w:pPr>
+        <w:numPr>
+          <w:ilvl w:val="0"/>
+          <w:numId w:val="1001"/>
+        </w:numPr>
+      </w:pPr>
+      <w:r>
+        <w:t xml:space="preserve">Работа с транслятором NASM</w:t>
+      </w:r>
+    </w:p>
+    <w:p>
+      <w:pPr>
+        <w:numPr>
+          <w:ilvl w:val="0"/>
+          <w:numId w:val="1001"/>
+        </w:numPr>
+      </w:pPr>
+      <w:r>
+        <w:t xml:space="preserve">Работа с расширенным синтаксисом командной строки NASM</w:t>
+      </w:r>
+    </w:p>
+    <w:p>
+      <w:pPr>
+        <w:numPr>
+          <w:ilvl w:val="0"/>
+          <w:numId w:val="1001"/>
+        </w:numPr>
+      </w:pPr>
+      <w:r>
+        <w:t xml:space="preserve">Работа с компоновщиком LD</w:t>
+      </w:r>
+    </w:p>
+    <w:p>
+      <w:pPr>
+        <w:numPr>
+          <w:ilvl w:val="0"/>
+          <w:numId w:val="1001"/>
+        </w:numPr>
+      </w:pPr>
+      <w:r>
+        <w:t xml:space="preserve">Запуск исполняемого файла</w:t>
+      </w:r>
+    </w:p>
+    <w:p>
+      <w:pPr>
+        <w:numPr>
+          <w:ilvl w:val="0"/>
+          <w:numId w:val="1001"/>
+        </w:numPr>
+      </w:pPr>
+      <w:r>
+        <w:t xml:space="preserve">Выполнение заданий для самостоятельной работы.</w:t>
       </w:r>
     </w:p>
     <w:bookmarkEnd w:id="21"/>
-    <w:bookmarkStart w:id="23" w:name="теоретическое-введение"/>
+    <w:bookmarkStart w:id="22" w:name="теоретическое-введение"/>
     <w:p>
       <w:pPr>
         <w:pStyle w:val="Heading1"/>
@@ -215,328 +241,88 @@
         <w:pStyle w:val="FirstParagraph"/>
       </w:pPr>
       <w:r>
-        <w:t xml:space="preserve">Здесь описываются теоретические аспекты, связанные с выполнением работы.</w:t>
-      </w:r>
-    </w:p>
-    <w:p>
-      <w:pPr>
-        <w:pStyle w:val="BodyText"/>
-      </w:pPr>
-      <w:r>
-        <w:t xml:space="preserve">Например, в табл. 1 приведено краткое описание стандартных каталогов Unix.</w:t>
-      </w:r>
-    </w:p>
-    <w:bookmarkStart w:id="22" w:name="tbl:std-dir"/>
-    <w:p>
-      <w:pPr>
-        <w:pStyle w:val="TableCaption"/>
-      </w:pPr>
-      <w:r>
-        <w:t xml:space="preserve">Таблица 1: Описание некоторых каталогов файловой системы GNU Linux</w:t>
-      </w:r>
-    </w:p>
-    <w:tbl>
-      <w:tblPr>
-        <w:tblStyle w:val="Table"/>
-        <w:tblW w:type="pct" w:w="5000"/>
-        <w:tblLook w:firstRow="1" w:lastRow="0" w:firstColumn="0" w:lastColumn="0" w:noHBand="0" w:noVBand="0" w:val="0020"/>
-        <w:tblCaption w:val="Таблица 1: Описание некоторых каталогов файловой системы GNU Linux"/>
-      </w:tblPr>
-      <w:tblGrid>
-        <w:gridCol w:w="803"/>
-        <w:gridCol w:w="7116"/>
-      </w:tblGrid>
-      <w:tr>
-        <w:trPr>
-          <w:tblHeader w:val="true"/>
-        </w:trPr>
-        <w:tc>
-          <w:tcPr/>
-          <w:p>
-            <w:pPr>
-              <w:pStyle w:val="Compact"/>
-              <w:jc w:val="left"/>
-            </w:pPr>
-            <w:r>
-              <w:t xml:space="preserve">Имя каталога</w:t>
-            </w:r>
-          </w:p>
-        </w:tc>
-        <w:tc>
-          <w:tcPr/>
-          <w:p>
-            <w:pPr>
-              <w:pStyle w:val="Compact"/>
-              <w:jc w:val="left"/>
-            </w:pPr>
-            <w:r>
-              <w:t xml:space="preserve">Описание каталога</w:t>
-            </w:r>
-          </w:p>
-        </w:tc>
-      </w:tr>
-      <w:tr>
-        <w:tc>
-          <w:tcPr/>
-          <w:p>
-            <w:pPr>
-              <w:pStyle w:val="Compact"/>
-              <w:jc w:val="left"/>
-            </w:pPr>
-            <w:r>
-              <w:rPr>
-                <w:rStyle w:val="VerbatimChar"/>
-              </w:rPr>
-              <w:t xml:space="preserve">/</w:t>
-            </w:r>
-          </w:p>
-        </w:tc>
-        <w:tc>
-          <w:tcPr/>
-          <w:p>
-            <w:pPr>
-              <w:pStyle w:val="Compact"/>
-              <w:jc w:val="left"/>
-            </w:pPr>
-            <w:r>
-              <w:t xml:space="preserve">Корневая директория, содержащая всю файловую</w:t>
-            </w:r>
-          </w:p>
-        </w:tc>
-      </w:tr>
-      <w:tr>
-        <w:tc>
-          <w:tcPr/>
-          <w:p>
-            <w:pPr>
-              <w:pStyle w:val="Compact"/>
-              <w:jc w:val="left"/>
-            </w:pPr>
-            <w:r>
-              <w:rPr>
-                <w:rStyle w:val="VerbatimChar"/>
-              </w:rPr>
-              <w:t xml:space="preserve">/bin</w:t>
-            </w:r>
-          </w:p>
-        </w:tc>
-        <w:tc>
-          <w:tcPr/>
-          <w:p>
-            <w:pPr>
-              <w:pStyle w:val="Compact"/>
-              <w:jc w:val="left"/>
-            </w:pPr>
-            <w:r>
-              <w:t xml:space="preserve">Основные системные утилиты, необходимые как в однопользовательском режиме, так и при обычной работе всем пользователям</w:t>
-            </w:r>
-          </w:p>
-        </w:tc>
-      </w:tr>
-      <w:tr>
-        <w:tc>
-          <w:tcPr/>
-          <w:p>
-            <w:pPr>
-              <w:pStyle w:val="Compact"/>
-              <w:jc w:val="left"/>
-            </w:pPr>
-            <w:r>
-              <w:rPr>
-                <w:rStyle w:val="VerbatimChar"/>
-              </w:rPr>
-              <w:t xml:space="preserve">/etc</w:t>
-            </w:r>
-          </w:p>
-        </w:tc>
-        <w:tc>
-          <w:tcPr/>
-          <w:p>
-            <w:pPr>
-              <w:pStyle w:val="Compact"/>
-              <w:jc w:val="left"/>
-            </w:pPr>
-            <w:r>
-              <w:t xml:space="preserve">Общесистемные конфигурационные файлы и файлы конфигурации установленных программ</w:t>
-            </w:r>
-          </w:p>
-        </w:tc>
-      </w:tr>
-      <w:tr>
-        <w:tc>
-          <w:tcPr/>
-          <w:p>
-            <w:pPr>
-              <w:pStyle w:val="Compact"/>
-              <w:jc w:val="left"/>
-            </w:pPr>
-            <w:r>
-              <w:rPr>
-                <w:rStyle w:val="VerbatimChar"/>
-              </w:rPr>
-              <w:t xml:space="preserve">/home</w:t>
-            </w:r>
-          </w:p>
-        </w:tc>
-        <w:tc>
-          <w:tcPr/>
-          <w:p>
-            <w:pPr>
-              <w:pStyle w:val="Compact"/>
-              <w:jc w:val="left"/>
-            </w:pPr>
-            <w:r>
-              <w:t xml:space="preserve">Содержит домашние директории пользователей, которые, в свою очередь, содержат персональные настройки и данные пользователя</w:t>
-            </w:r>
-          </w:p>
-        </w:tc>
-      </w:tr>
-      <w:tr>
-        <w:tc>
-          <w:tcPr/>
-          <w:p>
-            <w:pPr>
-              <w:pStyle w:val="Compact"/>
-              <w:jc w:val="left"/>
-            </w:pPr>
-            <w:r>
-              <w:rPr>
-                <w:rStyle w:val="VerbatimChar"/>
-              </w:rPr>
-              <w:t xml:space="preserve">/media</w:t>
-            </w:r>
-          </w:p>
-        </w:tc>
-        <w:tc>
-          <w:tcPr/>
-          <w:p>
-            <w:pPr>
-              <w:pStyle w:val="Compact"/>
-              <w:jc w:val="left"/>
-            </w:pPr>
-            <w:r>
-              <w:t xml:space="preserve">Точки монтирования для сменных носителей</w:t>
-            </w:r>
-          </w:p>
-        </w:tc>
-      </w:tr>
-      <w:tr>
-        <w:tc>
-          <w:tcPr/>
-          <w:p>
-            <w:pPr>
-              <w:pStyle w:val="Compact"/>
-              <w:jc w:val="left"/>
-            </w:pPr>
-            <w:r>
-              <w:rPr>
-                <w:rStyle w:val="VerbatimChar"/>
-              </w:rPr>
-              <w:t xml:space="preserve">/root</w:t>
-            </w:r>
-          </w:p>
-        </w:tc>
-        <w:tc>
-          <w:tcPr/>
-          <w:p>
-            <w:pPr>
-              <w:pStyle w:val="Compact"/>
-              <w:jc w:val="left"/>
-            </w:pPr>
-            <w:r>
-              <w:t xml:space="preserve">Домашняя директория пользователя</w:t>
-            </w:r>
-            <w:r>
-              <w:t xml:space="preserve"> </w:t>
-            </w:r>
-            <w:r>
-              <w:rPr>
-                <w:rStyle w:val="VerbatimChar"/>
-              </w:rPr>
-              <w:t xml:space="preserve">root</w:t>
-            </w:r>
-          </w:p>
-        </w:tc>
-      </w:tr>
-      <w:tr>
-        <w:tc>
-          <w:tcPr/>
-          <w:p>
-            <w:pPr>
-              <w:pStyle w:val="Compact"/>
-              <w:jc w:val="left"/>
-            </w:pPr>
-            <w:r>
-              <w:rPr>
-                <w:rStyle w:val="VerbatimChar"/>
-              </w:rPr>
-              <w:t xml:space="preserve">/tmp</w:t>
-            </w:r>
-          </w:p>
-        </w:tc>
-        <w:tc>
-          <w:tcPr/>
-          <w:p>
-            <w:pPr>
-              <w:pStyle w:val="Compact"/>
-              <w:jc w:val="left"/>
-            </w:pPr>
-            <w:r>
-              <w:t xml:space="preserve">Временные файлы</w:t>
-            </w:r>
-          </w:p>
-        </w:tc>
-      </w:tr>
-      <w:tr>
-        <w:tc>
-          <w:tcPr/>
-          <w:p>
-            <w:pPr>
-              <w:pStyle w:val="Compact"/>
-              <w:jc w:val="left"/>
-            </w:pPr>
-            <w:r>
-              <w:rPr>
-                <w:rStyle w:val="VerbatimChar"/>
-              </w:rPr>
-              <w:t xml:space="preserve">/usr</w:t>
-            </w:r>
-          </w:p>
-        </w:tc>
-        <w:tc>
-          <w:tcPr/>
-          <w:p>
-            <w:pPr>
-              <w:pStyle w:val="Compact"/>
-              <w:jc w:val="left"/>
-            </w:pPr>
-            <w:r>
-              <w:t xml:space="preserve">Вторичная иерархия для данных пользователя</w:t>
-            </w:r>
-          </w:p>
-        </w:tc>
-      </w:tr>
-    </w:tbl>
+        <w:t xml:space="preserve">Основными функциональными элементами любой ЭВМ являются центральный процессор, память и периферийные устройства. Взаимодействие этих устройств осуществляется через общую шину, к которой они подключены. Физически шина представляет собой большое количество проводников, соединяющих устройства друг с другом. В современных компьютерах проводники выполнены в виде электропроводящих дорожек на материнской плате. Основной задачей процессора является обработка информации, а также организация координации всех узлов компьютера. В состав центрального процессора входят следующие устройства:</w:t>
+      </w:r>
+    </w:p>
+    <w:p>
+      <w:pPr>
+        <w:pStyle w:val="SourceCode"/>
+      </w:pPr>
+      <w:r>
+        <w:rPr>
+          <w:rStyle w:val="VerbatimChar"/>
+        </w:rPr>
+        <w:t xml:space="preserve">1. арифметико-логическое устройство (АЛУ) — выполняет логические и арифметические действия, необходимые для обработки информации, хранящейся в памяти;</w:t>
+      </w:r>
+      <w:r>
+        <w:br/>
+      </w:r>
+      <w:r>
+        <w:rPr>
+          <w:rStyle w:val="VerbatimChar"/>
+        </w:rPr>
+        <w:t xml:space="preserve">2. устройство управления (УУ) — обеспечивает управление и контроль всех устройств компьютера;</w:t>
+      </w:r>
+      <w:r>
+        <w:br/>
+      </w:r>
+      <w:r>
+        <w:rPr>
+          <w:rStyle w:val="VerbatimChar"/>
+        </w:rPr>
+        <w:t xml:space="preserve">3. регистры — сверхбыстрая оперативная память небольшого объёма, входящая в состав процессора, для временного хранения промежуточных результатов выполнения инструкций; регистры процессора делятся на два типа: регистры общего назначения и специальные регистры. Для того, чтобы писать программы на ассемблере, необходимо знать, какие регистры процессора существуют и как их можно использовать. Большинство команд в программах написанных на ассемблере используют регистры в каче- стве операндов. Практически все команды представляют собой преобразование данных хранящихся в регистрах процессора, это например пересылка данных между регистрами или между регистрами и памятью, преобразование (арифметические или логические операции) данных хранящихся в регистрах. Доступ к регистрам осуществляется не по адресам, как к основной памяти, а по именам. Каждый регистр процессора архитектуры x86 имеет свое название, состоящее из 2 или 3 букв латинского алфавита. В качестве примера приведем названия основных регистров общего назначения (именно эти регистры чаще всего используются при написании программ):</w:t>
+      </w:r>
+      <w:r>
+        <w:br/>
+      </w:r>
+      <w:r>
+        <w:rPr>
+          <w:rStyle w:val="VerbatimChar"/>
+        </w:rPr>
+        <w:t xml:space="preserve">4. RAX, RCX, RDX, RBX, RSI, RDI — 64-битные</w:t>
+      </w:r>
+      <w:r>
+        <w:br/>
+      </w:r>
+      <w:r>
+        <w:rPr>
+          <w:rStyle w:val="VerbatimChar"/>
+        </w:rPr>
+        <w:t xml:space="preserve">5. EAX, ECX, EDX, EBX, ESI, EDI — 32-битные</w:t>
+      </w:r>
+      <w:r>
+        <w:br/>
+      </w:r>
+      <w:r>
+        <w:rPr>
+          <w:rStyle w:val="VerbatimChar"/>
+        </w:rPr>
+        <w:t xml:space="preserve">6. AX, CX, DX, BX, SI, DI — 16-битные</w:t>
+      </w:r>
+      <w:r>
+        <w:br/>
+      </w:r>
+      <w:r>
+        <w:rPr>
+          <w:rStyle w:val="VerbatimChar"/>
+        </w:rPr>
+        <w:t xml:space="preserve">7. AH, AL, CH, CL, DH, DL, BH, BL — 8-битные</w:t>
+      </w:r>
+      <w:r>
+        <w:br/>
+      </w:r>
+      <w:r>
+        <w:br/>
+      </w:r>
+      <w:r>
+        <w:rPr>
+          <w:rStyle w:val="VerbatimChar"/>
+        </w:rPr>
+        <w:t xml:space="preserve">Другим важным узлом ЭВМ является оперативное запоминающее устройство (ОЗУ). ОЗУ — это быстродействующее энергозависимое запоминающее устройство, которое напрямую взаимодействует с узлами процессора, предназначенное для хранения программ и данных, с которыми процессор непосредственно работает в текущий момент. ОЗУ состоит из одинаковых пронумерованных ячеек памяти. Номер ячейки памяти — это адрес хранящихся в ней данных. </w:t>
+      </w:r>
+    </w:p>
     <w:bookmarkEnd w:id="22"/>
-    <w:p>
-      <w:pPr>
-        <w:pStyle w:val="BodyText"/>
-      </w:pPr>
-      <w:r>
-        <w:t xml:space="preserve">Более подробно об Unix см. в</w:t>
-      </w:r>
-      <w:r>
-        <w:t xml:space="preserve"> </w:t>
-      </w:r>
-      <w:r>
-        <w:t xml:space="preserve">[1–6]</w:t>
-      </w:r>
-      <w:r>
-        <w:t xml:space="preserve">.</w:t>
-      </w:r>
-    </w:p>
-    <w:bookmarkEnd w:id="23"/>
-    <w:bookmarkStart w:id="28" w:name="выполнение-лабораторной-работы"/>
+    <w:bookmarkStart w:id="47" w:name="выполнение-лабораторной-работы"/>
     <w:p>
       <w:pPr>
         <w:pStyle w:val="Heading1"/>
@@ -559,31 +345,31 @@
         <w:pStyle w:val="FirstParagraph"/>
       </w:pPr>
       <w:r>
-        <w:t xml:space="preserve">Описываются проведённые действия, в качестве иллюстрации даётся ссылка на иллюстрацию (рис. 1)</w:t>
+        <w:t xml:space="preserve">Создаём каталог для работы с программами на языке ассемблера NASM, переходим в созданный каталог, создаём в текущем каталоге пустой текстовый файл hello.asm, открываем созданный файл в текстовом редакторе. (рис. 1)</w:t>
       </w:r>
     </w:p>
     <w:p>
       <w:pPr>
         <w:pStyle w:val="CaptionedFigure"/>
       </w:pPr>
-      <w:bookmarkStart w:id="27" w:name="fig:001"/>
+      <w:bookmarkStart w:id="26" w:name="fig:001"/>
       <w:r>
         <w:drawing>
           <wp:inline>
-            <wp:extent cx="5334000" cy="4000499"/>
+            <wp:extent cx="5334000" cy="3027923"/>
             <wp:effectExtent b="0" l="0" r="0" t="0"/>
-            <wp:docPr descr="Рис. 1: Название рисунка" title="" id="25" name="Picture"/>
+            <wp:docPr descr="Рис. 1: Создание текстового файла" title="" id="24" name="Picture"/>
             <a:graphic>
               <a:graphicData uri="http://schemas.openxmlformats.org/drawingml/2006/picture">
                 <pic:pic>
                   <pic:nvPicPr>
-                    <pic:cNvPr descr="image/placeimg_800_600_tech.jpg" id="26" name="Picture"/>
+                    <pic:cNvPr descr="./image/r1" id="25" name="Picture"/>
                     <pic:cNvPicPr>
                       <a:picLocks noChangeArrowheads="1" noChangeAspect="1"/>
                     </pic:cNvPicPr>
                   </pic:nvPicPr>
                   <pic:blipFill>
-                    <a:blip r:embed="rId24"/>
+                    <a:blip r:embed="rId23"/>
                     <a:stretch>
                       <a:fillRect/>
                     </a:stretch>
@@ -591,7 +377,7 @@
                   <pic:spPr bwMode="auto">
                     <a:xfrm>
                       <a:off x="0" y="0"/>
-                      <a:ext cx="5334000" cy="4000499"/>
+                      <a:ext cx="5334000" cy="3027923"/>
                     </a:xfrm>
                     <a:prstGeom prst="rect">
                       <a:avLst/>
@@ -609,18 +395,361 @@
           </wp:inline>
         </w:drawing>
       </w:r>
-      <w:bookmarkEnd w:id="27"/>
+      <w:bookmarkEnd w:id="26"/>
     </w:p>
     <w:p>
       <w:pPr>
         <w:pStyle w:val="ImageCaption"/>
       </w:pPr>
       <w:r>
-        <w:t xml:space="preserve">Рис. 1: Название рисунка</w:t>
-      </w:r>
-    </w:p>
-    <w:bookmarkEnd w:id="28"/>
-    <w:bookmarkStart w:id="29" w:name="выводы"/>
+        <w:t xml:space="preserve">Рис. 1: Создание текстового файла</w:t>
+      </w:r>
+    </w:p>
+    <w:p>
+      <w:pPr>
+        <w:pStyle w:val="BodyText"/>
+      </w:pPr>
+      <w:r>
+        <w:t xml:space="preserve">Введём в него текст.(рис. 2)</w:t>
+      </w:r>
+    </w:p>
+    <w:p>
+      <w:pPr>
+        <w:pStyle w:val="CaptionedFigure"/>
+      </w:pPr>
+      <w:bookmarkStart w:id="30" w:name="fig:002"/>
+      <w:r>
+        <w:drawing>
+          <wp:inline>
+            <wp:extent cx="5334000" cy="2436991"/>
+            <wp:effectExtent b="0" l="0" r="0" t="0"/>
+            <wp:docPr descr="Рис. 2: Написание текста" title="" id="28" name="Picture"/>
+            <a:graphic>
+              <a:graphicData uri="http://schemas.openxmlformats.org/drawingml/2006/picture">
+                <pic:pic>
+                  <pic:nvPicPr>
+                    <pic:cNvPr descr="./image/r2" id="29" name="Picture"/>
+                    <pic:cNvPicPr>
+                      <a:picLocks noChangeArrowheads="1" noChangeAspect="1"/>
+                    </pic:cNvPicPr>
+                  </pic:nvPicPr>
+                  <pic:blipFill>
+                    <a:blip r:embed="rId27"/>
+                    <a:stretch>
+                      <a:fillRect/>
+                    </a:stretch>
+                  </pic:blipFill>
+                  <pic:spPr bwMode="auto">
+                    <a:xfrm>
+                      <a:off x="0" y="0"/>
+                      <a:ext cx="5334000" cy="2436991"/>
+                    </a:xfrm>
+                    <a:prstGeom prst="rect">
+                      <a:avLst/>
+                    </a:prstGeom>
+                    <a:noFill/>
+                    <a:ln w="9525">
+                      <a:noFill/>
+                      <a:headEnd/>
+                      <a:tailEnd/>
+                    </a:ln>
+                  </pic:spPr>
+                </pic:pic>
+              </a:graphicData>
+            </a:graphic>
+          </wp:inline>
+        </w:drawing>
+      </w:r>
+      <w:bookmarkEnd w:id="30"/>
+    </w:p>
+    <w:p>
+      <w:pPr>
+        <w:pStyle w:val="ImageCaption"/>
+      </w:pPr>
+      <w:r>
+        <w:t xml:space="preserve">Рис. 2: Написание текста</w:t>
+      </w:r>
+    </w:p>
+    <w:p>
+      <w:pPr>
+        <w:pStyle w:val="BodyText"/>
+      </w:pPr>
+      <w:r>
+        <w:t xml:space="preserve">Превращаем текст программы для вывода</w:t>
+      </w:r>
+      <w:r>
+        <w:t xml:space="preserve"> </w:t>
+      </w:r>
+      <w:r>
+        <w:t xml:space="preserve">“</w:t>
+      </w:r>
+      <w:r>
+        <w:t xml:space="preserve">Hello world!</w:t>
+      </w:r>
+      <w:r>
+        <w:t xml:space="preserve">”</w:t>
+      </w:r>
+      <w:r>
+        <w:t xml:space="preserve"> </w:t>
+      </w:r>
+      <w:r>
+        <w:t xml:space="preserve">в объектный код с помощью транслятора NASM. Далее проверяем правильность выполнения команды с помощью утилиты ls; действительно, создан файл.(рис. 3)</w:t>
+      </w:r>
+    </w:p>
+    <w:p>
+      <w:pPr>
+        <w:pStyle w:val="CaptionedFigure"/>
+      </w:pPr>
+      <w:bookmarkStart w:id="34" w:name="fig:003"/>
+      <w:r>
+        <w:drawing>
+          <wp:inline>
+            <wp:extent cx="5334000" cy="540564"/>
+            <wp:effectExtent b="0" l="0" r="0" t="0"/>
+            <wp:docPr descr="Рис. 3: Переход от текста к объектному коду" title="" id="32" name="Picture"/>
+            <a:graphic>
+              <a:graphicData uri="http://schemas.openxmlformats.org/drawingml/2006/picture">
+                <pic:pic>
+                  <pic:nvPicPr>
+                    <pic:cNvPr descr="./image/r3" id="33" name="Picture"/>
+                    <pic:cNvPicPr>
+                      <a:picLocks noChangeArrowheads="1" noChangeAspect="1"/>
+                    </pic:cNvPicPr>
+                  </pic:nvPicPr>
+                  <pic:blipFill>
+                    <a:blip r:embed="rId31"/>
+                    <a:stretch>
+                      <a:fillRect/>
+                    </a:stretch>
+                  </pic:blipFill>
+                  <pic:spPr bwMode="auto">
+                    <a:xfrm>
+                      <a:off x="0" y="0"/>
+                      <a:ext cx="5334000" cy="540564"/>
+                    </a:xfrm>
+                    <a:prstGeom prst="rect">
+                      <a:avLst/>
+                    </a:prstGeom>
+                    <a:noFill/>
+                    <a:ln w="9525">
+                      <a:noFill/>
+                      <a:headEnd/>
+                      <a:tailEnd/>
+                    </a:ln>
+                  </pic:spPr>
+                </pic:pic>
+              </a:graphicData>
+            </a:graphic>
+          </wp:inline>
+        </w:drawing>
+      </w:r>
+      <w:bookmarkEnd w:id="34"/>
+    </w:p>
+    <w:p>
+      <w:pPr>
+        <w:pStyle w:val="ImageCaption"/>
+      </w:pPr>
+      <w:r>
+        <w:t xml:space="preserve">Рис. 3: Переход от текста к объектному коду</w:t>
+      </w:r>
+    </w:p>
+    <w:p>
+      <w:pPr>
+        <w:pStyle w:val="BodyText"/>
+      </w:pPr>
+      <w:r>
+        <w:t xml:space="preserve">Вводим команду, которая скомпилирует файл hello.asm в файл obj.o при этом в файл будут включены символы для отладки (ключ -g), также с помощью ключа будет создвн файл листинга. Проверяем правильность выполнения команды.(рис. 4)</w:t>
+      </w:r>
+    </w:p>
+    <w:p>
+      <w:pPr>
+        <w:pStyle w:val="CaptionedFigure"/>
+      </w:pPr>
+      <w:bookmarkStart w:id="38" w:name="fig:004"/>
+      <w:r>
+        <w:drawing>
+          <wp:inline>
+            <wp:extent cx="5334000" cy="461846"/>
+            <wp:effectExtent b="0" l="0" r="0" t="0"/>
+            <wp:docPr descr="Рис. 4: Компиляция файла" title="" id="36" name="Picture"/>
+            <a:graphic>
+              <a:graphicData uri="http://schemas.openxmlformats.org/drawingml/2006/picture">
+                <pic:pic>
+                  <pic:nvPicPr>
+                    <pic:cNvPr descr="./image/r4" id="37" name="Picture"/>
+                    <pic:cNvPicPr>
+                      <a:picLocks noChangeArrowheads="1" noChangeAspect="1"/>
+                    </pic:cNvPicPr>
+                  </pic:nvPicPr>
+                  <pic:blipFill>
+                    <a:blip r:embed="rId35"/>
+                    <a:stretch>
+                      <a:fillRect/>
+                    </a:stretch>
+                  </pic:blipFill>
+                  <pic:spPr bwMode="auto">
+                    <a:xfrm>
+                      <a:off x="0" y="0"/>
+                      <a:ext cx="5334000" cy="461846"/>
+                    </a:xfrm>
+                    <a:prstGeom prst="rect">
+                      <a:avLst/>
+                    </a:prstGeom>
+                    <a:noFill/>
+                    <a:ln w="9525">
+                      <a:noFill/>
+                      <a:headEnd/>
+                      <a:tailEnd/>
+                    </a:ln>
+                  </pic:spPr>
+                </pic:pic>
+              </a:graphicData>
+            </a:graphic>
+          </wp:inline>
+        </w:drawing>
+      </w:r>
+      <w:bookmarkEnd w:id="38"/>
+    </w:p>
+    <w:p>
+      <w:pPr>
+        <w:pStyle w:val="ImageCaption"/>
+      </w:pPr>
+      <w:r>
+        <w:t xml:space="preserve">Рис. 4: Компиляция файла</w:t>
+      </w:r>
+    </w:p>
+    <w:p>
+      <w:pPr>
+        <w:pStyle w:val="BodyText"/>
+      </w:pPr>
+      <w:r>
+        <w:t xml:space="preserve">Передаём объектный файл hello.o на обработку компоновщику LD, чтобы получить исполняемый файл. Ключ -о задает имя создаваемого исполняемого файла. Далее проверяем с помощью утилиты ls правильность выполнения команды.(рис. 5)</w:t>
+      </w:r>
+    </w:p>
+    <w:p>
+      <w:pPr>
+        <w:pStyle w:val="CaptionedFigure"/>
+      </w:pPr>
+      <w:bookmarkStart w:id="42" w:name="fig:005"/>
+      <w:r>
+        <w:drawing>
+          <wp:inline>
+            <wp:extent cx="5334000" cy="452581"/>
+            <wp:effectExtent b="0" l="0" r="0" t="0"/>
+            <wp:docPr descr="Рис. 5: Получение исполняемого файла" title="" id="40" name="Picture"/>
+            <a:graphic>
+              <a:graphicData uri="http://schemas.openxmlformats.org/drawingml/2006/picture">
+                <pic:pic>
+                  <pic:nvPicPr>
+                    <pic:cNvPr descr="./image/r5" id="41" name="Picture"/>
+                    <pic:cNvPicPr>
+                      <a:picLocks noChangeArrowheads="1" noChangeAspect="1"/>
+                    </pic:cNvPicPr>
+                  </pic:nvPicPr>
+                  <pic:blipFill>
+                    <a:blip r:embed="rId39"/>
+                    <a:stretch>
+                      <a:fillRect/>
+                    </a:stretch>
+                  </pic:blipFill>
+                  <pic:spPr bwMode="auto">
+                    <a:xfrm>
+                      <a:off x="0" y="0"/>
+                      <a:ext cx="5334000" cy="452581"/>
+                    </a:xfrm>
+                    <a:prstGeom prst="rect">
+                      <a:avLst/>
+                    </a:prstGeom>
+                    <a:noFill/>
+                    <a:ln w="9525">
+                      <a:noFill/>
+                      <a:headEnd/>
+                      <a:tailEnd/>
+                    </a:ln>
+                  </pic:spPr>
+                </pic:pic>
+              </a:graphicData>
+            </a:graphic>
+          </wp:inline>
+        </w:drawing>
+      </w:r>
+      <w:bookmarkEnd w:id="42"/>
+    </w:p>
+    <w:p>
+      <w:pPr>
+        <w:pStyle w:val="ImageCaption"/>
+      </w:pPr>
+      <w:r>
+        <w:t xml:space="preserve">Рис. 5: Получение исполняемого файла</w:t>
+      </w:r>
+    </w:p>
+    <w:p>
+      <w:pPr>
+        <w:pStyle w:val="BodyText"/>
+      </w:pPr>
+      <w:r>
+        <w:t xml:space="preserve">Выполняем следующую команду и запускаем созданный исполняемый файл.(рис. 6)</w:t>
+      </w:r>
+    </w:p>
+    <w:p>
+      <w:pPr>
+        <w:pStyle w:val="CaptionedFigure"/>
+      </w:pPr>
+      <w:bookmarkStart w:id="46" w:name="fig:006"/>
+      <w:r>
+        <w:drawing>
+          <wp:inline>
+            <wp:extent cx="5334000" cy="877088"/>
+            <wp:effectExtent b="0" l="0" r="0" t="0"/>
+            <wp:docPr descr="Рис. 6: Запуск исполняемого файла" title="" id="44" name="Picture"/>
+            <a:graphic>
+              <a:graphicData uri="http://schemas.openxmlformats.org/drawingml/2006/picture">
+                <pic:pic>
+                  <pic:nvPicPr>
+                    <pic:cNvPr descr="./image/r6" id="45" name="Picture"/>
+                    <pic:cNvPicPr>
+                      <a:picLocks noChangeArrowheads="1" noChangeAspect="1"/>
+                    </pic:cNvPicPr>
+                  </pic:nvPicPr>
+                  <pic:blipFill>
+                    <a:blip r:embed="rId43"/>
+                    <a:stretch>
+                      <a:fillRect/>
+                    </a:stretch>
+                  </pic:blipFill>
+                  <pic:spPr bwMode="auto">
+                    <a:xfrm>
+                      <a:off x="0" y="0"/>
+                      <a:ext cx="5334000" cy="877088"/>
+                    </a:xfrm>
+                    <a:prstGeom prst="rect">
+                      <a:avLst/>
+                    </a:prstGeom>
+                    <a:noFill/>
+                    <a:ln w="9525">
+                      <a:noFill/>
+                      <a:headEnd/>
+                      <a:tailEnd/>
+                    </a:ln>
+                  </pic:spPr>
+                </pic:pic>
+              </a:graphicData>
+            </a:graphic>
+          </wp:inline>
+        </w:drawing>
+      </w:r>
+      <w:bookmarkEnd w:id="46"/>
+    </w:p>
+    <w:p>
+      <w:pPr>
+        <w:pStyle w:val="ImageCaption"/>
+      </w:pPr>
+      <w:r>
+        <w:t xml:space="preserve">Рис. 6: Запуск исполняемого файла</w:t>
+      </w:r>
+    </w:p>
+    <w:bookmarkEnd w:id="47"/>
+    <w:bookmarkStart w:id="60" w:name="задания-для-самостоятельной-работы"/>
     <w:p>
       <w:pPr>
         <w:pStyle w:val="Heading1"/>
@@ -635,6 +764,228 @@
         <w:tab/>
       </w:r>
       <w:r>
+        <w:t xml:space="preserve">Задания для самостоятельной работы</w:t>
+      </w:r>
+    </w:p>
+    <w:p>
+      <w:pPr>
+        <w:pStyle w:val="FirstParagraph"/>
+      </w:pPr>
+      <w:r>
+        <w:t xml:space="preserve">Создаём в текущем каталоге копию файла hello.asm с именем lab5.asm (рис. 7)</w:t>
+      </w:r>
+    </w:p>
+    <w:p>
+      <w:pPr>
+        <w:pStyle w:val="CaptionedFigure"/>
+      </w:pPr>
+      <w:bookmarkStart w:id="51" w:name="fig:007"/>
+      <w:r>
+        <w:drawing>
+          <wp:inline>
+            <wp:extent cx="5334000" cy="504917"/>
+            <wp:effectExtent b="0" l="0" r="0" t="0"/>
+            <wp:docPr descr="Рис. 7: Создание копии" title="" id="49" name="Picture"/>
+            <a:graphic>
+              <a:graphicData uri="http://schemas.openxmlformats.org/drawingml/2006/picture">
+                <pic:pic>
+                  <pic:nvPicPr>
+                    <pic:cNvPr descr="./image/r7" id="50" name="Picture"/>
+                    <pic:cNvPicPr>
+                      <a:picLocks noChangeArrowheads="1" noChangeAspect="1"/>
+                    </pic:cNvPicPr>
+                  </pic:nvPicPr>
+                  <pic:blipFill>
+                    <a:blip r:embed="rId48"/>
+                    <a:stretch>
+                      <a:fillRect/>
+                    </a:stretch>
+                  </pic:blipFill>
+                  <pic:spPr bwMode="auto">
+                    <a:xfrm>
+                      <a:off x="0" y="0"/>
+                      <a:ext cx="5334000" cy="504917"/>
+                    </a:xfrm>
+                    <a:prstGeom prst="rect">
+                      <a:avLst/>
+                    </a:prstGeom>
+                    <a:noFill/>
+                    <a:ln w="9525">
+                      <a:noFill/>
+                      <a:headEnd/>
+                      <a:tailEnd/>
+                    </a:ln>
+                  </pic:spPr>
+                </pic:pic>
+              </a:graphicData>
+            </a:graphic>
+          </wp:inline>
+        </w:drawing>
+      </w:r>
+      <w:bookmarkEnd w:id="51"/>
+    </w:p>
+    <w:p>
+      <w:pPr>
+        <w:pStyle w:val="ImageCaption"/>
+      </w:pPr>
+      <w:r>
+        <w:t xml:space="preserve">Рис. 7: Создание копии</w:t>
+      </w:r>
+    </w:p>
+    <w:p>
+      <w:pPr>
+        <w:pStyle w:val="BodyText"/>
+      </w:pPr>
+      <w:r>
+        <w:t xml:space="preserve">С помощью текстового редактора открываем файл lab5.asm и вносим изменения в программу так, чтобы она выводила мои имя и фамилию.(рис. 8)</w:t>
+      </w:r>
+    </w:p>
+    <w:p>
+      <w:pPr>
+        <w:pStyle w:val="CaptionedFigure"/>
+      </w:pPr>
+      <w:bookmarkStart w:id="55" w:name="fig:008"/>
+      <w:r>
+        <w:drawing>
+          <wp:inline>
+            <wp:extent cx="5334000" cy="2108408"/>
+            <wp:effectExtent b="0" l="0" r="0" t="0"/>
+            <wp:docPr descr="Рис. 8: Внесение изменений" title="" id="53" name="Picture"/>
+            <a:graphic>
+              <a:graphicData uri="http://schemas.openxmlformats.org/drawingml/2006/picture">
+                <pic:pic>
+                  <pic:nvPicPr>
+                    <pic:cNvPr descr="./image/r8" id="54" name="Picture"/>
+                    <pic:cNvPicPr>
+                      <a:picLocks noChangeArrowheads="1" noChangeAspect="1"/>
+                    </pic:cNvPicPr>
+                  </pic:nvPicPr>
+                  <pic:blipFill>
+                    <a:blip r:embed="rId52"/>
+                    <a:stretch>
+                      <a:fillRect/>
+                    </a:stretch>
+                  </pic:blipFill>
+                  <pic:spPr bwMode="auto">
+                    <a:xfrm>
+                      <a:off x="0" y="0"/>
+                      <a:ext cx="5334000" cy="2108408"/>
+                    </a:xfrm>
+                    <a:prstGeom prst="rect">
+                      <a:avLst/>
+                    </a:prstGeom>
+                    <a:noFill/>
+                    <a:ln w="9525">
+                      <a:noFill/>
+                      <a:headEnd/>
+                      <a:tailEnd/>
+                    </a:ln>
+                  </pic:spPr>
+                </pic:pic>
+              </a:graphicData>
+            </a:graphic>
+          </wp:inline>
+        </w:drawing>
+      </w:r>
+      <w:bookmarkEnd w:id="55"/>
+    </w:p>
+    <w:p>
+      <w:pPr>
+        <w:pStyle w:val="ImageCaption"/>
+      </w:pPr>
+      <w:r>
+        <w:t xml:space="preserve">Рис. 8: Внесение изменений</w:t>
+      </w:r>
+    </w:p>
+    <w:p>
+      <w:pPr>
+        <w:pStyle w:val="BodyText"/>
+      </w:pPr>
+      <w:r>
+        <w:t xml:space="preserve">Компилируем текст программы в объектный файл, передаём объектный файл lab5.o на обработку компоновщику LD, чтобы получить исполняемый файл lab5 и запускаем исполняемый файл.(рис. 9)</w:t>
+      </w:r>
+    </w:p>
+    <w:p>
+      <w:pPr>
+        <w:pStyle w:val="CaptionedFigure"/>
+      </w:pPr>
+      <w:bookmarkStart w:id="59" w:name="fig:009"/>
+      <w:r>
+        <w:drawing>
+          <wp:inline>
+            <wp:extent cx="5334000" cy="3394965"/>
+            <wp:effectExtent b="0" l="0" r="0" t="0"/>
+            <wp:docPr descr="Рис. 9: Запуск файла" title="" id="57" name="Picture"/>
+            <a:graphic>
+              <a:graphicData uri="http://schemas.openxmlformats.org/drawingml/2006/picture">
+                <pic:pic>
+                  <pic:nvPicPr>
+                    <pic:cNvPr descr="./image/r9" id="58" name="Picture"/>
+                    <pic:cNvPicPr>
+                      <a:picLocks noChangeArrowheads="1" noChangeAspect="1"/>
+                    </pic:cNvPicPr>
+                  </pic:nvPicPr>
+                  <pic:blipFill>
+                    <a:blip r:embed="rId56"/>
+                    <a:stretch>
+                      <a:fillRect/>
+                    </a:stretch>
+                  </pic:blipFill>
+                  <pic:spPr bwMode="auto">
+                    <a:xfrm>
+                      <a:off x="0" y="0"/>
+                      <a:ext cx="5334000" cy="3394965"/>
+                    </a:xfrm>
+                    <a:prstGeom prst="rect">
+                      <a:avLst/>
+                    </a:prstGeom>
+                    <a:noFill/>
+                    <a:ln w="9525">
+                      <a:noFill/>
+                      <a:headEnd/>
+                      <a:tailEnd/>
+                    </a:ln>
+                  </pic:spPr>
+                </pic:pic>
+              </a:graphicData>
+            </a:graphic>
+          </wp:inline>
+        </w:drawing>
+      </w:r>
+      <w:bookmarkEnd w:id="59"/>
+    </w:p>
+    <w:p>
+      <w:pPr>
+        <w:pStyle w:val="ImageCaption"/>
+      </w:pPr>
+      <w:r>
+        <w:t xml:space="preserve">Рис. 9: Запуск файла</w:t>
+      </w:r>
+    </w:p>
+    <w:p>
+      <w:pPr>
+        <w:pStyle w:val="BodyText"/>
+      </w:pPr>
+      <w:r>
+        <w:t xml:space="preserve">Добавляем файлы на GitHub.</w:t>
+      </w:r>
+    </w:p>
+    <w:bookmarkEnd w:id="60"/>
+    <w:bookmarkStart w:id="61" w:name="выводы"/>
+    <w:p>
+      <w:pPr>
+        <w:pStyle w:val="Heading1"/>
+      </w:pPr>
+      <w:r>
+        <w:rPr>
+          <w:rStyle w:val="SectionNumber"/>
+        </w:rPr>
+        <w:t xml:space="preserve">6</w:t>
+      </w:r>
+      <w:r>
+        <w:tab/>
+      </w:r>
+      <w:r>
         <w:t xml:space="preserve">Выводы</w:t>
       </w:r>
     </w:p>
@@ -646,8 +997,8 @@
         <w:t xml:space="preserve">Здесь кратко описываются итоги проделанной работы.</w:t>
       </w:r>
     </w:p>
-    <w:bookmarkEnd w:id="29"/>
-    <w:bookmarkStart w:id="40" w:name="список-литературы"/>
+    <w:bookmarkEnd w:id="61"/>
+    <w:bookmarkStart w:id="62" w:name="список-литературы"/>
     <w:p>
       <w:pPr>
         <w:pStyle w:val="Heading1"/>
@@ -656,198 +1007,33 @@
         <w:t xml:space="preserve">Список литературы</w:t>
       </w:r>
     </w:p>
-    <w:bookmarkStart w:id="39" w:name="refs"/>
-    <w:bookmarkStart w:id="31" w:name="ref-gnu-doc:bash"/>
-    <w:p>
-      <w:pPr>
-        <w:pStyle w:val="Bibliography"/>
-      </w:pPr>
-      <w:r>
-        <w:t xml:space="preserve">1.</w:t>
+    <w:p>
+      <w:pPr>
+        <w:pStyle w:val="FirstParagraph"/>
+      </w:pPr>
+      <w:r>
+        <w:t xml:space="preserve">Демидова А.В.</w:t>
       </w:r>
       <w:r>
         <w:t xml:space="preserve"> </w:t>
       </w:r>
       <w:r>
-        <w:t xml:space="preserve">	</w:t>
-      </w:r>
-      <w:r>
-        <w:t xml:space="preserve">GNU Bash Manual</w:t>
+        <w:t xml:space="preserve">“</w:t>
+      </w:r>
+      <w:r>
+        <w:t xml:space="preserve">Лабораторная работ №5</w:t>
+      </w:r>
+      <w:r>
+        <w:t xml:space="preserve">”</w:t>
       </w:r>
       <w:r>
         <w:t xml:space="preserve"> </w:t>
       </w:r>
       <w:r>
-        <w:t xml:space="preserve">[Электронный ресурс]. Free Software Foundation, 2016. URL:</w:t>
-      </w:r>
-      <w:r>
-        <w:t xml:space="preserve"> </w:t>
-      </w:r>
-      <w:hyperlink r:id="rId30">
-        <w:r>
-          <w:rPr>
-            <w:rStyle w:val="Hyperlink"/>
-          </w:rPr>
-          <w:t xml:space="preserve">https://www.gnu.org/software/bash/manual/</w:t>
-        </w:r>
-      </w:hyperlink>
-      <w:r>
-        <w:t xml:space="preserve">.</w:t>
-      </w:r>
-    </w:p>
-    <w:bookmarkEnd w:id="31"/>
-    <w:bookmarkStart w:id="33" w:name="ref-newham:2005:bash"/>
-    <w:p>
-      <w:pPr>
-        <w:pStyle w:val="Bibliography"/>
-      </w:pPr>
-      <w:r>
-        <w:t xml:space="preserve">2.</w:t>
-      </w:r>
-      <w:r>
-        <w:t xml:space="preserve"> </w:t>
-      </w:r>
-      <w:r>
-        <w:t xml:space="preserve">	</w:t>
-      </w:r>
-      <w:r>
-        <w:t xml:space="preserve">Newham C.</w:t>
-      </w:r>
-      <w:r>
-        <w:t xml:space="preserve"> </w:t>
-      </w:r>
-      <w:hyperlink r:id="rId32">
-        <w:r>
-          <w:rPr>
-            <w:rStyle w:val="Hyperlink"/>
-          </w:rPr>
-          <w:t xml:space="preserve">Learning the bash Shell: Unix Shell Programming</w:t>
-        </w:r>
-      </w:hyperlink>
-      <w:r>
-        <w:t xml:space="preserve">. O’Reilly Media, 2005. 354 с.</w:t>
-      </w:r>
-    </w:p>
-    <w:bookmarkEnd w:id="33"/>
-    <w:bookmarkStart w:id="34" w:name="ref-zarrelli:2017:bash"/>
-    <w:p>
-      <w:pPr>
-        <w:pStyle w:val="Bibliography"/>
-      </w:pPr>
-      <w:r>
-        <w:t xml:space="preserve">3.</w:t>
-      </w:r>
-      <w:r>
-        <w:t xml:space="preserve"> </w:t>
-      </w:r>
-      <w:r>
-        <w:t xml:space="preserve">	</w:t>
-      </w:r>
-      <w:r>
-        <w:t xml:space="preserve">Zarrelli G.</w:t>
-      </w:r>
-      <w:r>
-        <w:t xml:space="preserve"> </w:t>
-      </w:r>
-      <w:r>
-        <w:t xml:space="preserve">Mastering Bash</w:t>
-      </w:r>
-      <w:r>
-        <w:t xml:space="preserve">. Packt Publishing, 2017. 502 с.</w:t>
-      </w:r>
-    </w:p>
-    <w:bookmarkEnd w:id="34"/>
-    <w:bookmarkStart w:id="36" w:name="ref-robbins:2013:bash"/>
-    <w:p>
-      <w:pPr>
-        <w:pStyle w:val="Bibliography"/>
-      </w:pPr>
-      <w:r>
-        <w:t xml:space="preserve">4.</w:t>
-      </w:r>
-      <w:r>
-        <w:t xml:space="preserve"> </w:t>
-      </w:r>
-      <w:r>
-        <w:t xml:space="preserve">	</w:t>
-      </w:r>
-      <w:r>
-        <w:t xml:space="preserve">Robbins A.</w:t>
-      </w:r>
-      <w:r>
-        <w:t xml:space="preserve"> </w:t>
-      </w:r>
-      <w:hyperlink r:id="rId35">
-        <w:r>
-          <w:rPr>
-            <w:rStyle w:val="Hyperlink"/>
-          </w:rPr>
-          <w:t xml:space="preserve">Bash Pocket Reference</w:t>
-        </w:r>
-      </w:hyperlink>
-      <w:r>
-        <w:t xml:space="preserve">. O’Reilly Media, 2016. 156 с.</w:t>
-      </w:r>
-    </w:p>
-    <w:bookmarkEnd w:id="36"/>
-    <w:bookmarkStart w:id="37" w:name="ref-tannenbaum:arch-pc:ru"/>
-    <w:p>
-      <w:pPr>
-        <w:pStyle w:val="Bibliography"/>
-      </w:pPr>
-      <w:r>
-        <w:t xml:space="preserve">5.</w:t>
-      </w:r>
-      <w:r>
-        <w:t xml:space="preserve"> </w:t>
-      </w:r>
-      <w:r>
-        <w:t xml:space="preserve">	</w:t>
-      </w:r>
-      <w:r>
-        <w:t xml:space="preserve">Таненбаум Э.</w:t>
-      </w:r>
-      <w:r>
-        <w:t xml:space="preserve"> </w:t>
-      </w:r>
-      <w:r>
-        <w:t xml:space="preserve">Архитектура компьютера</w:t>
-      </w:r>
-      <w:r>
-        <w:t xml:space="preserve">. 6-е изд. СПб.: Питер, 2013. 874 с.</w:t>
-      </w:r>
-    </w:p>
-    <w:bookmarkEnd w:id="37"/>
-    <w:bookmarkStart w:id="38" w:name="ref-tannenbaum:modern-os:ru"/>
-    <w:p>
-      <w:pPr>
-        <w:pStyle w:val="Bibliography"/>
-      </w:pPr>
-      <w:r>
-        <w:t xml:space="preserve">6.</w:t>
-      </w:r>
-      <w:r>
-        <w:t xml:space="preserve"> </w:t>
-      </w:r>
-      <w:r>
-        <w:t xml:space="preserve">	</w:t>
-      </w:r>
-      <w:r>
-        <w:t xml:space="preserve">Таненбаум Э., Бос Х.</w:t>
-      </w:r>
-      <w:r>
-        <w:t xml:space="preserve"> </w:t>
-      </w:r>
-      <w:r>
-        <w:t xml:space="preserve">Современные операционные системы</w:t>
-      </w:r>
-      <w:r>
-        <w:t xml:space="preserve">. 4-е изд. СПб.: Питер, 2015. 1120 с.</w:t>
-      </w:r>
-    </w:p>
-    <w:bookmarkEnd w:id="38"/>
-    <w:bookmarkEnd w:id="39"/>
-    <w:bookmarkEnd w:id="40"/>
+        <w:t xml:space="preserve">- методический материал</w:t>
+      </w:r>
+    </w:p>
+    <w:bookmarkEnd w:id="62"/>
     <w:sectPr/>
   </w:body>
 </w:document>
@@ -954,8 +1140,123 @@
       </w:pPr>
     </w:lvl>
   </w:abstractNum>
+  <w:abstractNum w:abstractNumId="99411">
+    <w:nsid w:val="A99411"/>
+    <w:multiLevelType w:val="multilevel"/>
+    <w:lvl w:ilvl="0">
+      <w:start w:val="1"/>
+      <w:numFmt w:val="decimal"/>
+      <w:lvlText w:val="%1."/>
+      <w:lvlJc w:val="left"/>
+      <w:pPr>
+        <w:ind w:left="720" w:hanging="480"/>
+      </w:pPr>
+    </w:lvl>
+    <w:lvl w:ilvl="1">
+      <w:start w:val="1"/>
+      <w:numFmt w:val="decimal"/>
+      <w:lvlText w:val="%2."/>
+      <w:lvlJc w:val="left"/>
+      <w:pPr>
+        <w:ind w:left="1440" w:hanging="480"/>
+      </w:pPr>
+    </w:lvl>
+    <w:lvl w:ilvl="2">
+      <w:start w:val="1"/>
+      <w:numFmt w:val="decimal"/>
+      <w:lvlText w:val="%3."/>
+      <w:lvlJc w:val="left"/>
+      <w:pPr>
+        <w:ind w:left="2160" w:hanging="480"/>
+      </w:pPr>
+    </w:lvl>
+    <w:lvl w:ilvl="3">
+      <w:start w:val="1"/>
+      <w:numFmt w:val="decimal"/>
+      <w:lvlText w:val="%4."/>
+      <w:lvlJc w:val="left"/>
+      <w:pPr>
+        <w:ind w:left="2880" w:hanging="480"/>
+      </w:pPr>
+    </w:lvl>
+    <w:lvl w:ilvl="4">
+      <w:start w:val="1"/>
+      <w:numFmt w:val="decimal"/>
+      <w:lvlText w:val="%5."/>
+      <w:lvlJc w:val="left"/>
+      <w:pPr>
+        <w:ind w:left="3600" w:hanging="480"/>
+      </w:pPr>
+    </w:lvl>
+    <w:lvl w:ilvl="5">
+      <w:start w:val="1"/>
+      <w:numFmt w:val="decimal"/>
+      <w:lvlText w:val="%6."/>
+      <w:lvlJc w:val="left"/>
+      <w:pPr>
+        <w:ind w:left="4320" w:hanging="480"/>
+      </w:pPr>
+    </w:lvl>
+    <w:lvl w:ilvl="6">
+      <w:start w:val="1"/>
+      <w:numFmt w:val="decimal"/>
+      <w:lvlText w:val="%7."/>
+      <w:lvlJc w:val="left"/>
+      <w:pPr>
+        <w:ind w:left="5040" w:hanging="480"/>
+      </w:pPr>
+    </w:lvl>
+    <w:lvl w:ilvl="7">
+      <w:start w:val="1"/>
+      <w:numFmt w:val="decimal"/>
+      <w:lvlText w:val="%8."/>
+      <w:lvlJc w:val="left"/>
+      <w:pPr>
+        <w:ind w:left="5760" w:hanging="480"/>
+      </w:pPr>
+    </w:lvl>
+    <w:lvl w:ilvl="8">
+      <w:start w:val="1"/>
+      <w:numFmt w:val="decimal"/>
+      <w:lvlText w:val="%9."/>
+      <w:lvlJc w:val="left"/>
+      <w:pPr>
+        <w:ind w:left="6480" w:hanging="480"/>
+      </w:pPr>
+    </w:lvl>
+  </w:abstractNum>
   <w:num w:numId="1000">
     <w:abstractNumId w:val="990"/>
+  </w:num>
+  <w:num w:numId="1001">
+    <w:abstractNumId w:val="99411"/>
+    <w:lvlOverride w:ilvl="0">
+      <w:startOverride w:val="1"/>
+    </w:lvlOverride>
+    <w:lvlOverride w:ilvl="1">
+      <w:startOverride w:val="1"/>
+    </w:lvlOverride>
+    <w:lvlOverride w:ilvl="2">
+      <w:startOverride w:val="1"/>
+    </w:lvlOverride>
+    <w:lvlOverride w:ilvl="3">
+      <w:startOverride w:val="1"/>
+    </w:lvlOverride>
+    <w:lvlOverride w:ilvl="4">
+      <w:startOverride w:val="1"/>
+    </w:lvlOverride>
+    <w:lvlOverride w:ilvl="5">
+      <w:startOverride w:val="1"/>
+    </w:lvlOverride>
+    <w:lvlOverride w:ilvl="6">
+      <w:startOverride w:val="1"/>
+    </w:lvlOverride>
+    <w:lvlOverride w:ilvl="7">
+      <w:startOverride w:val="1"/>
+    </w:lvlOverride>
+    <w:lvlOverride w:ilvl="8">
+      <w:startOverride w:val="1"/>
+    </w:lvlOverride>
   </w:num>
 </w:numbering>
 </file>

</xml_diff>